<commit_message>
Fin de construction de la classe Document PDF, Intégration de donnees reelles
Je viens de finir avec succès la génération du document PDF (Facture).
Now, je suis en train d'intégrer l'objet Facture afin de récupérer les données que le user ca saisir.
</commit_message>
<xml_diff>
--- a/CaptureEcranFacture.docx
+++ b/CaptureEcranFacture.docx
@@ -10,7 +10,7 @@
       </w:pPr>
       <w:r>
         <w:rPr>
-          <w:lang w:val="fr-FR"/>
+          <w:noProof/>
         </w:rPr>
         <w:drawing>
           <wp:inline distT="0" distB="0" distL="0" distR="0" wp14:anchorId="181C3E78" wp14:editId="5640AE0E">
@@ -62,6 +62,63 @@
           <w:lang w:val="fr-FR"/>
         </w:rPr>
       </w:pPr>
+      <w:r>
+        <w:rPr>
+          <w:noProof/>
+        </w:rPr>
+        <w:lastRenderedPageBreak/>
+        <w:drawing>
+          <wp:inline distT="0" distB="0" distL="0" distR="0" wp14:anchorId="6FD5ECDB" wp14:editId="2C7A9532">
+            <wp:extent cx="5760720" cy="6132379"/>
+            <wp:effectExtent l="0" t="0" r="0" b="1905"/>
+            <wp:docPr id="2" name="Image 2"/>
+            <wp:cNvGraphicFramePr>
+              <a:graphicFrameLocks xmlns:a="http://schemas.openxmlformats.org/drawingml/2006/main" noChangeAspect="1"/>
+            </wp:cNvGraphicFramePr>
+            <a:graphic xmlns:a="http://schemas.openxmlformats.org/drawingml/2006/main">
+              <a:graphicData uri="http://schemas.openxmlformats.org/drawingml/2006/picture">
+                <pic:pic xmlns:pic="http://schemas.openxmlformats.org/drawingml/2006/picture">
+                  <pic:nvPicPr>
+                    <pic:cNvPr id="1" name=""/>
+                    <pic:cNvPicPr/>
+                  </pic:nvPicPr>
+                  <pic:blipFill rotWithShape="1">
+                    <a:blip r:embed="rId5"/>
+                    <a:srcRect l="62513" t="3236" r="11120" b="11355"/>
+                    <a:stretch/>
+                  </pic:blipFill>
+                  <pic:spPr bwMode="auto">
+                    <a:xfrm>
+                      <a:off x="0" y="0"/>
+                      <a:ext cx="5772542" cy="6144963"/>
+                    </a:xfrm>
+                    <a:prstGeom prst="rect">
+                      <a:avLst/>
+                    </a:prstGeom>
+                    <a:ln>
+                      <a:noFill/>
+                    </a:ln>
+                    <a:extLst>
+                      <a:ext uri="{53640926-AAD7-44D8-BBD7-CCE9431645EC}">
+                        <a14:shadowObscured xmlns:a14="http://schemas.microsoft.com/office/drawing/2010/main"/>
+                      </a:ext>
+                    </a:extLst>
+                  </pic:spPr>
+                </pic:pic>
+              </a:graphicData>
+            </a:graphic>
+          </wp:inline>
+        </w:drawing>
+      </w:r>
+      <w:bookmarkStart w:id="0" w:name="_GoBack"/>
+      <w:bookmarkEnd w:id="0"/>
+    </w:p>
+    <w:p>
+      <w:pPr>
+        <w:rPr>
+          <w:lang w:val="fr-FR"/>
+        </w:rPr>
+      </w:pPr>
     </w:p>
     <w:p>
       <w:pPr>
@@ -88,8 +145,6 @@
         </w:rPr>
         <w:t xml:space="preserve"> </w:t>
       </w:r>
-      <w:bookmarkStart w:id="0" w:name="_GoBack"/>
-      <w:bookmarkEnd w:id="0"/>
     </w:p>
     <w:sectPr>
       <w:pgSz w:w="12240" w:h="15840"/>

</xml_diff>